<commit_message>
Added 5.2 and 5.5
</commit_message>
<xml_diff>
--- a/FinalPaperDraft.docx
+++ b/FinalPaperDraft.docx
@@ -647,7 +647,7 @@
         <w:t>Unfortunately, incoming students who have no previous computer science experience are often under the misconception about what a computer science course or major actually entails. Studies have shown that freshmen tend to avoid taking computer science classes because they think they’re boring, tedious, and irrelevant [</w:t>
       </w:r>
       <w:r>
-        <w:t>3, 9</w:t>
+        <w:t>3, 12</w:t>
       </w:r>
       <w:r>
         <w:t>]. Not only that, but students, especially females, tend to choose majors that are ea</w:t>
@@ -1204,11 +1204,9 @@
         <w:pStyle w:val="Heading2"/>
         <w:spacing w:before="120"/>
       </w:pPr>
-      <w:proofErr w:type="spellStart"/>
       <w:r>
         <w:t>Git</w:t>
       </w:r>
-      <w:proofErr w:type="spellEnd"/>
     </w:p>
     <w:p>
       <w:pPr>
@@ -1270,8 +1268,6 @@
       <w:r>
         <w:t xml:space="preserve">build essential skills for their future careers. </w:t>
       </w:r>
-      <w:bookmarkStart w:id="0" w:name="_GoBack"/>
-      <w:bookmarkEnd w:id="0"/>
     </w:p>
     <w:p>
       <w:pPr>
@@ -1308,10 +1304,7 @@
         <w:ind w:firstLine="0"/>
       </w:pPr>
       <w:r>
-        <w:t>WRITE STUFF!</w:t>
-      </w:r>
-      <w:r>
-        <w:t xml:space="preserve"> USE A TABLE &amp; PICTURES?</w:t>
+        <w:t>WRITE STUFF! USE A TABLE &amp; PICTURES?</w:t>
       </w:r>
     </w:p>
     <w:p>
@@ -1339,46 +1332,111 @@
         <w:spacing w:before="120"/>
       </w:pPr>
       <w:r>
-        <w:t xml:space="preserve">Introducing </w:t>
-      </w:r>
-      <w:proofErr w:type="spellStart"/>
-      <w:r>
-        <w:t>Git</w:t>
-      </w:r>
-      <w:proofErr w:type="spellEnd"/>
+        <w:t>Introducing Git</w:t>
+      </w:r>
     </w:p>
     <w:p>
       <w:pPr>
         <w:pStyle w:val="BodyTextIndent"/>
         <w:spacing w:after="120"/>
         <w:ind w:firstLine="0"/>
-        <w:rPr>
-          <w:color w:val="FF0000"/>
-        </w:rPr>
-      </w:pPr>
-      <w:r>
-        <w:rPr>
-          <w:color w:val="FF0000"/>
-        </w:rPr>
-        <w:t>WRITE STUFF!</w:t>
-      </w:r>
-    </w:p>
-    <w:p>
-      <w:pPr>
-        <w:pStyle w:val="Heading2"/>
-        <w:spacing w:before="120"/>
-      </w:pPr>
-      <w:r>
-        <w:t xml:space="preserve">Establishing an </w:t>
+      </w:pPr>
+      <w:r>
+        <w:t xml:space="preserve">Because we wanted students to familiarize themselves with </w:t>
       </w:r>
       <w:proofErr w:type="spellStart"/>
       <w:r>
-        <w:t>Ushahidi</w:t>
+        <w:t>git</w:t>
       </w:r>
       <w:proofErr w:type="spellEnd"/>
       <w:r>
-        <w:t xml:space="preserve"> Server</w:t>
-      </w:r>
+        <w:t xml:space="preserve">, and develop a habit of using it regularly, we decided to introduce it in the first week of the course. </w:t>
+      </w:r>
+      <w:r>
+        <w:t>We wrote several comprehensive readings and accompanying laboratory exercises that</w:t>
+      </w:r>
+      <w:r>
+        <w:t xml:space="preserve"> thoroughly explain</w:t>
+      </w:r>
+      <w:r>
+        <w:t>:</w:t>
+      </w:r>
+    </w:p>
+    <w:p>
+      <w:pPr>
+        <w:pStyle w:val="BodyTextIndent"/>
+        <w:numPr>
+          <w:ilvl w:val="0"/>
+          <w:numId w:val="8"/>
+        </w:numPr>
+        <w:spacing w:line="160" w:lineRule="exact"/>
+        <w:ind w:left="714" w:hanging="357"/>
+        <w:rPr>
+          <w:kern w:val="16"/>
+          <w:szCs w:val="18"/>
+        </w:rPr>
+      </w:pPr>
+      <w:r>
+        <w:rPr>
+          <w:kern w:val="16"/>
+          <w:szCs w:val="18"/>
+        </w:rPr>
+        <w:t>What version control systems are</w:t>
+      </w:r>
+    </w:p>
+    <w:p>
+      <w:pPr>
+        <w:pStyle w:val="BodyTextIndent"/>
+        <w:numPr>
+          <w:ilvl w:val="0"/>
+          <w:numId w:val="8"/>
+        </w:numPr>
+        <w:spacing w:line="160" w:lineRule="exact"/>
+        <w:ind w:left="714" w:hanging="357"/>
+        <w:rPr>
+          <w:kern w:val="16"/>
+          <w:szCs w:val="18"/>
+        </w:rPr>
+      </w:pPr>
+      <w:r>
+        <w:rPr>
+          <w:kern w:val="16"/>
+          <w:szCs w:val="18"/>
+        </w:rPr>
+        <w:t>How to use GitHub</w:t>
+      </w:r>
+    </w:p>
+    <w:p>
+      <w:pPr>
+        <w:pStyle w:val="BodyTextIndent"/>
+        <w:numPr>
+          <w:ilvl w:val="0"/>
+          <w:numId w:val="8"/>
+        </w:numPr>
+        <w:spacing w:line="160" w:lineRule="exact"/>
+        <w:ind w:left="714" w:hanging="357"/>
+        <w:rPr>
+          <w:kern w:val="16"/>
+          <w:szCs w:val="18"/>
+        </w:rPr>
+      </w:pPr>
+      <w:r>
+        <w:rPr>
+          <w:kern w:val="16"/>
+          <w:szCs w:val="18"/>
+        </w:rPr>
+        <w:t>Git specifics through examples (via terminal and Egit)</w:t>
+      </w:r>
+    </w:p>
+    <w:p>
+      <w:pPr>
+        <w:pStyle w:val="BodyTextIndent"/>
+        <w:spacing w:line="160" w:lineRule="exact"/>
+        <w:rPr>
+          <w:kern w:val="16"/>
+          <w:szCs w:val="18"/>
+        </w:rPr>
+      </w:pPr>
     </w:p>
     <w:p>
       <w:pPr>
@@ -1387,7 +1445,15 @@
         <w:ind w:firstLine="0"/>
       </w:pPr>
       <w:r>
-        <w:t>WRITE STUFF!</w:t>
+        <w:t xml:space="preserve">Students will be responsible to fork weekly projects posted on the class’s </w:t>
+      </w:r>
+      <w:proofErr w:type="spellStart"/>
+      <w:r>
+        <w:t>GitHub</w:t>
+      </w:r>
+      <w:proofErr w:type="spellEnd"/>
+      <w:r>
+        <w:t xml:space="preserve"> account, and submit them by sending a pull request. The instructor will then look at their code, and evaluate it accordingly. When the students are working in teams, they will have to create a joint public repository.</w:t>
       </w:r>
     </w:p>
     <w:p>
@@ -1396,7 +1462,7 @@
         <w:spacing w:before="120"/>
       </w:pPr>
       <w:r>
-        <w:t xml:space="preserve">Developing an </w:t>
+        <w:t xml:space="preserve">Establishing an </w:t>
       </w:r>
       <w:proofErr w:type="spellStart"/>
       <w:r>
@@ -1404,7 +1470,7 @@
       </w:r>
       <w:proofErr w:type="spellEnd"/>
       <w:r>
-        <w:t xml:space="preserve"> Java API</w:t>
+        <w:t xml:space="preserve"> Server</w:t>
       </w:r>
     </w:p>
     <w:p>
@@ -1423,7 +1489,15 @@
         <w:spacing w:before="120"/>
       </w:pPr>
       <w:r>
-        <w:t>Designing Android Course Material</w:t>
+        <w:t xml:space="preserve">Developing an </w:t>
+      </w:r>
+      <w:proofErr w:type="spellStart"/>
+      <w:r>
+        <w:t>Ushahidi</w:t>
+      </w:r>
+      <w:proofErr w:type="spellEnd"/>
+      <w:r>
+        <w:t xml:space="preserve"> Java API</w:t>
       </w:r>
     </w:p>
     <w:p>
@@ -1431,14 +1505,8 @@
         <w:pStyle w:val="BodyTextIndent"/>
         <w:spacing w:after="120"/>
         <w:ind w:firstLine="0"/>
-        <w:rPr>
-          <w:color w:val="FF0000"/>
-        </w:rPr>
-      </w:pPr>
-      <w:r>
-        <w:rPr>
-          <w:color w:val="FF0000"/>
-        </w:rPr>
+      </w:pPr>
+      <w:r>
         <w:t>WRITE STUFF!</w:t>
       </w:r>
     </w:p>
@@ -1448,7 +1516,7 @@
         <w:spacing w:before="120"/>
       </w:pPr>
       <w:r>
-        <w:t>Final Client Project</w:t>
+        <w:t>Designing Android Course Material</w:t>
       </w:r>
     </w:p>
     <w:p>
@@ -1456,6 +1524,147 @@
         <w:pStyle w:val="BodyTextIndent"/>
         <w:spacing w:after="120"/>
         <w:ind w:firstLine="0"/>
+      </w:pPr>
+      <w:r>
+        <w:t>An important challenge we faced was, how to incorporate a fairly complicated realm of m</w:t>
+      </w:r>
+      <w:r>
+        <w:t>obile application development for</w:t>
+      </w:r>
+      <w:r>
+        <w:t xml:space="preserve"> Android, without adding too much overhead to an already dense course. </w:t>
+      </w:r>
+      <w:r>
+        <w:t xml:space="preserve">After some failed experimentation with MIT’s </w:t>
+      </w:r>
+      <w:proofErr w:type="spellStart"/>
+      <w:r>
+        <w:t>AppInventor</w:t>
+      </w:r>
+      <w:proofErr w:type="spellEnd"/>
+      <w:r>
+        <w:t>, and writing wrappers, we decided it was best to provide the students with readings and accompanying laboratory exercises in a weeklong introduction to:</w:t>
+      </w:r>
+    </w:p>
+    <w:p>
+      <w:pPr>
+        <w:pStyle w:val="BodyTextIndent"/>
+        <w:numPr>
+          <w:ilvl w:val="0"/>
+          <w:numId w:val="8"/>
+        </w:numPr>
+        <w:spacing w:line="160" w:lineRule="exact"/>
+        <w:ind w:left="714" w:hanging="357"/>
+        <w:rPr>
+          <w:kern w:val="16"/>
+          <w:szCs w:val="18"/>
+        </w:rPr>
+      </w:pPr>
+      <w:r>
+        <w:rPr>
+          <w:kern w:val="16"/>
+          <w:szCs w:val="18"/>
+        </w:rPr>
+        <w:t>The Android SDK</w:t>
+      </w:r>
+    </w:p>
+    <w:p>
+      <w:pPr>
+        <w:pStyle w:val="BodyTextIndent"/>
+        <w:numPr>
+          <w:ilvl w:val="0"/>
+          <w:numId w:val="8"/>
+        </w:numPr>
+        <w:spacing w:line="160" w:lineRule="exact"/>
+        <w:ind w:left="714" w:hanging="357"/>
+        <w:rPr>
+          <w:kern w:val="16"/>
+          <w:szCs w:val="18"/>
+        </w:rPr>
+      </w:pPr>
+      <w:r>
+        <w:rPr>
+          <w:kern w:val="16"/>
+          <w:szCs w:val="18"/>
+        </w:rPr>
+        <w:t>Creating an Android Project from scratch and what each generated file is used for</w:t>
+      </w:r>
+    </w:p>
+    <w:p>
+      <w:pPr>
+        <w:pStyle w:val="BodyTextIndent"/>
+        <w:numPr>
+          <w:ilvl w:val="0"/>
+          <w:numId w:val="8"/>
+        </w:numPr>
+        <w:spacing w:line="160" w:lineRule="exact"/>
+        <w:ind w:left="714" w:hanging="357"/>
+        <w:rPr>
+          <w:kern w:val="16"/>
+          <w:szCs w:val="18"/>
+        </w:rPr>
+      </w:pPr>
+      <w:r>
+        <w:rPr>
+          <w:kern w:val="16"/>
+          <w:szCs w:val="18"/>
+        </w:rPr>
+        <w:t>A holistic overview of using XML for the GUI</w:t>
+      </w:r>
+    </w:p>
+    <w:p>
+      <w:pPr>
+        <w:pStyle w:val="BodyTextIndent"/>
+        <w:spacing w:line="160" w:lineRule="exact"/>
+        <w:rPr>
+          <w:kern w:val="16"/>
+          <w:szCs w:val="18"/>
+        </w:rPr>
+      </w:pPr>
+    </w:p>
+    <w:p>
+      <w:pPr>
+        <w:pStyle w:val="BodyTextIndent"/>
+        <w:spacing w:after="120"/>
+        <w:ind w:firstLine="0"/>
+      </w:pPr>
+      <w:r>
+        <w:t>We immerse them in Android development for a week, where they explore and create apps with our guidance. By the end of the week students should be familiar with basic Android app development practices, and know how to manipulate both the Java code and the XML code to achieve simple functionality. At the end of the week, we present them with a larger-scale ske</w:t>
+      </w:r>
+      <w:r>
+        <w:t>leton app, which sets up the structure</w:t>
+      </w:r>
+      <w:r>
+        <w:t xml:space="preserve"> for their projects in the following weeks.</w:t>
+      </w:r>
+      <w:r>
+        <w:t xml:space="preserve"> </w:t>
+      </w:r>
+    </w:p>
+    <w:p>
+      <w:pPr>
+        <w:pStyle w:val="BodyTextIndent"/>
+        <w:spacing w:after="120"/>
+        <w:ind w:firstLine="0"/>
+      </w:pPr>
+      <w:r>
+        <w:t>They start out with a basic “Annoying Kitty” app, where they put an image of a cat on the screen, and a button, that when pressed, produces a meowing noise. The following projects deal with data manipulation like sorting and searching with different data structures to verify their efficiency, and figure out what types of data processing they’re best used for.</w:t>
+      </w:r>
+    </w:p>
+    <w:p>
+      <w:pPr>
+        <w:pStyle w:val="Heading2"/>
+        <w:spacing w:before="120"/>
+      </w:pPr>
+      <w:r>
+        <w:t>Final Client Project</w:t>
+      </w:r>
+    </w:p>
+    <w:p>
+      <w:pPr>
+        <w:pStyle w:val="BodyTextIndent"/>
+        <w:spacing w:after="120"/>
+        <w:ind w:firstLine="0"/>
         <w:rPr>
           <w:color w:val="FF0000"/>
         </w:rPr>
@@ -1466,6 +1675,8 @@
         </w:rPr>
         <w:t>WRITE STUFF!</w:t>
       </w:r>
+      <w:bookmarkStart w:id="0" w:name="_GoBack"/>
+      <w:bookmarkEnd w:id="0"/>
     </w:p>
     <w:p>
       <w:pPr>
@@ -1952,21 +2163,7 @@
         <w:rPr>
           <w:shd w:val="clear" w:color="auto" w:fill="FFFFFF"/>
         </w:rPr>
-        <w:t xml:space="preserve"> Jung, and Charles Wiseman. 2013. </w:t>
-      </w:r>
-      <w:proofErr w:type="spellStart"/>
-      <w:r>
-        <w:rPr>
-          <w:shd w:val="clear" w:color="auto" w:fill="FFFFFF"/>
-        </w:rPr>
-        <w:t>Git</w:t>
-      </w:r>
-      <w:proofErr w:type="spellEnd"/>
-      <w:r>
-        <w:rPr>
-          <w:shd w:val="clear" w:color="auto" w:fill="FFFFFF"/>
-        </w:rPr>
-        <w:t xml:space="preserve"> on the cloud in the classroom. In </w:t>
+        <w:t xml:space="preserve"> Jung, and Charles Wiseman. 2013. Git on the cloud in the classroom. In </w:t>
       </w:r>
       <w:r>
         <w:rPr>
@@ -3160,6 +3357,118 @@
       <w:rPr>
         <w:rFonts w:ascii="Times New Roman" w:hAnsi="Times New Roman" w:hint="default"/>
         <w:sz w:val="18"/>
+      </w:rPr>
+    </w:lvl>
+  </w:abstractNum>
+  <w:abstractNum w:abstractNumId="7">
+    <w:nsid w:val="7D7410E4"/>
+    <w:multiLevelType w:val="hybridMultilevel"/>
+    <w:tmpl w:val="6F1028FA"/>
+    <w:lvl w:ilvl="0" w:tplc="F5C40392">
+      <w:numFmt w:val="bullet"/>
+      <w:lvlText w:val="-"/>
+      <w:lvlJc w:val="left"/>
+      <w:pPr>
+        <w:ind w:left="720" w:hanging="360"/>
+      </w:pPr>
+      <w:rPr>
+        <w:rFonts w:ascii="Times New Roman" w:eastAsia="Times New Roman" w:hAnsi="Times New Roman" w:cs="Times New Roman" w:hint="default"/>
+      </w:rPr>
+    </w:lvl>
+    <w:lvl w:ilvl="1" w:tplc="04090003" w:tentative="1">
+      <w:start w:val="1"/>
+      <w:numFmt w:val="bullet"/>
+      <w:lvlText w:val="o"/>
+      <w:lvlJc w:val="left"/>
+      <w:pPr>
+        <w:ind w:left="1440" w:hanging="360"/>
+      </w:pPr>
+      <w:rPr>
+        <w:rFonts w:ascii="Courier New" w:hAnsi="Courier New" w:hint="default"/>
+      </w:rPr>
+    </w:lvl>
+    <w:lvl w:ilvl="2" w:tplc="04090005" w:tentative="1">
+      <w:start w:val="1"/>
+      <w:numFmt w:val="bullet"/>
+      <w:lvlText w:val=""/>
+      <w:lvlJc w:val="left"/>
+      <w:pPr>
+        <w:ind w:left="2160" w:hanging="360"/>
+      </w:pPr>
+      <w:rPr>
+        <w:rFonts w:ascii="Wingdings" w:hAnsi="Wingdings" w:hint="default"/>
+      </w:rPr>
+    </w:lvl>
+    <w:lvl w:ilvl="3" w:tplc="04090001" w:tentative="1">
+      <w:start w:val="1"/>
+      <w:numFmt w:val="bullet"/>
+      <w:lvlText w:val=""/>
+      <w:lvlJc w:val="left"/>
+      <w:pPr>
+        <w:ind w:left="2880" w:hanging="360"/>
+      </w:pPr>
+      <w:rPr>
+        <w:rFonts w:ascii="Symbol" w:hAnsi="Symbol" w:hint="default"/>
+      </w:rPr>
+    </w:lvl>
+    <w:lvl w:ilvl="4" w:tplc="04090003" w:tentative="1">
+      <w:start w:val="1"/>
+      <w:numFmt w:val="bullet"/>
+      <w:lvlText w:val="o"/>
+      <w:lvlJc w:val="left"/>
+      <w:pPr>
+        <w:ind w:left="3600" w:hanging="360"/>
+      </w:pPr>
+      <w:rPr>
+        <w:rFonts w:ascii="Courier New" w:hAnsi="Courier New" w:hint="default"/>
+      </w:rPr>
+    </w:lvl>
+    <w:lvl w:ilvl="5" w:tplc="04090005" w:tentative="1">
+      <w:start w:val="1"/>
+      <w:numFmt w:val="bullet"/>
+      <w:lvlText w:val=""/>
+      <w:lvlJc w:val="left"/>
+      <w:pPr>
+        <w:ind w:left="4320" w:hanging="360"/>
+      </w:pPr>
+      <w:rPr>
+        <w:rFonts w:ascii="Wingdings" w:hAnsi="Wingdings" w:hint="default"/>
+      </w:rPr>
+    </w:lvl>
+    <w:lvl w:ilvl="6" w:tplc="04090001" w:tentative="1">
+      <w:start w:val="1"/>
+      <w:numFmt w:val="bullet"/>
+      <w:lvlText w:val=""/>
+      <w:lvlJc w:val="left"/>
+      <w:pPr>
+        <w:ind w:left="5040" w:hanging="360"/>
+      </w:pPr>
+      <w:rPr>
+        <w:rFonts w:ascii="Symbol" w:hAnsi="Symbol" w:hint="default"/>
+      </w:rPr>
+    </w:lvl>
+    <w:lvl w:ilvl="7" w:tplc="04090003" w:tentative="1">
+      <w:start w:val="1"/>
+      <w:numFmt w:val="bullet"/>
+      <w:lvlText w:val="o"/>
+      <w:lvlJc w:val="left"/>
+      <w:pPr>
+        <w:ind w:left="5760" w:hanging="360"/>
+      </w:pPr>
+      <w:rPr>
+        <w:rFonts w:ascii="Courier New" w:hAnsi="Courier New" w:hint="default"/>
+      </w:rPr>
+    </w:lvl>
+    <w:lvl w:ilvl="8" w:tplc="04090005" w:tentative="1">
+      <w:start w:val="1"/>
+      <w:numFmt w:val="bullet"/>
+      <w:lvlText w:val=""/>
+      <w:lvlJc w:val="left"/>
+      <w:pPr>
+        <w:ind w:left="6480" w:hanging="360"/>
+      </w:pPr>
+      <w:rPr>
+        <w:rFonts w:ascii="Wingdings" w:hAnsi="Wingdings" w:hint="default"/>
       </w:rPr>
     </w:lvl>
   </w:abstractNum>
@@ -3195,6 +3504,9 @@
   </w:num>
   <w:num w:numId="11">
     <w:abstractNumId w:val="4"/>
+  </w:num>
+  <w:num w:numId="12">
+    <w:abstractNumId w:val="7"/>
   </w:num>
 </w:numbering>
 </file>
@@ -3514,11 +3826,15 @@
   </w:style>
   <w:style w:type="character" w:default="1" w:styleId="DefaultParagraphFont">
     <w:name w:val="Default Paragraph Font"/>
+    <w:uiPriority w:val="1"/>
     <w:semiHidden/>
+    <w:unhideWhenUsed/>
   </w:style>
   <w:style w:type="table" w:default="1" w:styleId="TableNormal">
     <w:name w:val="Normal Table"/>
+    <w:uiPriority w:val="99"/>
     <w:semiHidden/>
+    <w:unhideWhenUsed/>
     <w:tblPr>
       <w:tblInd w:w="0" w:type="dxa"/>
       <w:tblCellMar>
@@ -3531,7 +3847,9 @@
   </w:style>
   <w:style w:type="numbering" w:default="1" w:styleId="NoList">
     <w:name w:val="No List"/>
+    <w:uiPriority w:val="99"/>
     <w:semiHidden/>
+    <w:unhideWhenUsed/>
   </w:style>
   <w:style w:type="character" w:styleId="FootnoteReference">
     <w:name w:val="footnote reference"/>
@@ -4090,11 +4408,15 @@
   </w:style>
   <w:style w:type="character" w:default="1" w:styleId="DefaultParagraphFont">
     <w:name w:val="Default Paragraph Font"/>
+    <w:uiPriority w:val="1"/>
     <w:semiHidden/>
+    <w:unhideWhenUsed/>
   </w:style>
   <w:style w:type="table" w:default="1" w:styleId="TableNormal">
     <w:name w:val="Normal Table"/>
+    <w:uiPriority w:val="99"/>
     <w:semiHidden/>
+    <w:unhideWhenUsed/>
     <w:tblPr>
       <w:tblInd w:w="0" w:type="dxa"/>
       <w:tblCellMar>
@@ -4107,7 +4429,9 @@
   </w:style>
   <w:style w:type="numbering" w:default="1" w:styleId="NoList">
     <w:name w:val="No List"/>
+    <w:uiPriority w:val="99"/>
     <w:semiHidden/>
+    <w:unhideWhenUsed/>
   </w:style>
   <w:style w:type="character" w:styleId="FootnoteReference">
     <w:name w:val="footnote reference"/>

</xml_diff>

<commit_message>
Course planning and Ushahidi
Sections 4, 5.1, 5.3
</commit_message>
<xml_diff>
--- a/FinalPaperDraft.docx
+++ b/FinalPaperDraft.docx
@@ -34,16 +34,8 @@
           <w:spacing w:val="-2"/>
         </w:rPr>
         <w:lastRenderedPageBreak/>
-        <w:t xml:space="preserve">Spencer </w:t>
-      </w:r>
-      <w:proofErr w:type="spellStart"/>
-      <w:r>
-        <w:rPr>
-          <w:spacing w:val="-2"/>
-        </w:rPr>
-        <w:t>Liberto</w:t>
-      </w:r>
-      <w:proofErr w:type="spellEnd"/>
+        <w:t>Spencer Liberto</w:t>
+      </w:r>
     </w:p>
     <w:p>
       <w:pPr>
@@ -1280,14 +1272,626 @@
     </w:p>
     <w:p>
       <w:pPr>
+        <w:pStyle w:val="Heading2"/>
+        <w:spacing w:before="120"/>
+      </w:pPr>
+      <w:r>
+        <w:t>Course Goals</w:t>
+      </w:r>
+    </w:p>
+    <w:p/>
+    <w:p>
+      <w:pPr>
         <w:pStyle w:val="BodyTextIndent"/>
         <w:spacing w:after="120"/>
         <w:ind w:firstLine="0"/>
       </w:pPr>
       <w:r>
-        <w:t>WRITE STUFF!</w:t>
-      </w:r>
-    </w:p>
+        <w:t>Before developing a curriculum using the selected motivating technologies and themes, we compiled a list of goals for the course:</w:t>
+      </w:r>
+    </w:p>
+    <w:p>
+      <w:pPr>
+        <w:pStyle w:val="BodyTextIndent"/>
+        <w:numPr>
+          <w:ilvl w:val="0"/>
+          <w:numId w:val="13"/>
+        </w:numPr>
+        <w:spacing w:after="120"/>
+      </w:pPr>
+      <w:r>
+        <w:t>Introduce object oriented programming.</w:t>
+      </w:r>
+    </w:p>
+    <w:p>
+      <w:pPr>
+        <w:pStyle w:val="BodyTextIndent"/>
+        <w:numPr>
+          <w:ilvl w:val="0"/>
+          <w:numId w:val="13"/>
+        </w:numPr>
+        <w:spacing w:after="120"/>
+      </w:pPr>
+      <w:r>
+        <w:t xml:space="preserve">Introduce </w:t>
+      </w:r>
+      <w:proofErr w:type="gramStart"/>
+      <w:r>
+        <w:t>algorithms which</w:t>
+      </w:r>
+      <w:proofErr w:type="gramEnd"/>
+      <w:r>
+        <w:t xml:space="preserve"> maintain and manipulate data structures.</w:t>
+      </w:r>
+      <w:r>
+        <w:t xml:space="preserve"> </w:t>
+      </w:r>
+    </w:p>
+    <w:p>
+      <w:pPr>
+        <w:pStyle w:val="BodyTextIndent"/>
+        <w:numPr>
+          <w:ilvl w:val="0"/>
+          <w:numId w:val="13"/>
+        </w:numPr>
+        <w:spacing w:after="120"/>
+      </w:pPr>
+      <w:r>
+        <w:t>Involve students in a computing for social good.</w:t>
+      </w:r>
+    </w:p>
+    <w:p>
+      <w:pPr>
+        <w:pStyle w:val="BodyTextIndent"/>
+        <w:numPr>
+          <w:ilvl w:val="0"/>
+          <w:numId w:val="13"/>
+        </w:numPr>
+        <w:spacing w:after="120"/>
+      </w:pPr>
+      <w:r>
+        <w:t xml:space="preserve">How to set up a basic </w:t>
+      </w:r>
+      <w:proofErr w:type="spellStart"/>
+      <w:r>
+        <w:t>Ushahidi</w:t>
+      </w:r>
+      <w:proofErr w:type="spellEnd"/>
+      <w:r>
+        <w:t xml:space="preserve"> deployment, and how to collect usable data from it.</w:t>
+      </w:r>
+    </w:p>
+    <w:p>
+      <w:pPr>
+        <w:pStyle w:val="BodyTextIndent"/>
+        <w:numPr>
+          <w:ilvl w:val="0"/>
+          <w:numId w:val="13"/>
+        </w:numPr>
+        <w:spacing w:after="120"/>
+      </w:pPr>
+      <w:r>
+        <w:t>How to design and develop a basic Android application.</w:t>
+      </w:r>
+    </w:p>
+    <w:p>
+      <w:pPr>
+        <w:pStyle w:val="Heading2"/>
+        <w:spacing w:before="120"/>
+      </w:pPr>
+      <w:r>
+        <w:t>Semester Outline</w:t>
+      </w:r>
+    </w:p>
+    <w:p/>
+    <w:tbl>
+      <w:tblPr>
+        <w:tblStyle w:val="TableGrid"/>
+        <w:tblW w:w="5017" w:type="dxa"/>
+        <w:tblLook w:val="04A0" w:firstRow="1" w:lastRow="0" w:firstColumn="1" w:lastColumn="0" w:noHBand="0" w:noVBand="1"/>
+      </w:tblPr>
+      <w:tblGrid>
+        <w:gridCol w:w="1672"/>
+        <w:gridCol w:w="726"/>
+        <w:gridCol w:w="2619"/>
+      </w:tblGrid>
+      <w:tr>
+        <w:tc>
+          <w:tcPr>
+            <w:tcW w:w="1672" w:type="dxa"/>
+          </w:tcPr>
+          <w:p>
+            <w:pPr>
+              <w:jc w:val="left"/>
+            </w:pPr>
+            <w:r>
+              <w:t>Topic</w:t>
+            </w:r>
+          </w:p>
+        </w:tc>
+        <w:tc>
+          <w:tcPr>
+            <w:tcW w:w="726" w:type="dxa"/>
+          </w:tcPr>
+          <w:p>
+            <w:pPr>
+              <w:jc w:val="left"/>
+            </w:pPr>
+            <w:r>
+              <w:t>Course Hours</w:t>
+            </w:r>
+          </w:p>
+        </w:tc>
+        <w:tc>
+          <w:tcPr>
+            <w:tcW w:w="2619" w:type="dxa"/>
+          </w:tcPr>
+          <w:p>
+            <w:pPr>
+              <w:jc w:val="left"/>
+            </w:pPr>
+            <w:r>
+              <w:t>Topics</w:t>
+            </w:r>
+          </w:p>
+        </w:tc>
+      </w:tr>
+      <w:tr>
+        <w:tc>
+          <w:tcPr>
+            <w:tcW w:w="1672" w:type="dxa"/>
+          </w:tcPr>
+          <w:p>
+            <w:pPr>
+              <w:jc w:val="left"/>
+            </w:pPr>
+            <w:r>
+              <w:t>Developing in Java</w:t>
+            </w:r>
+          </w:p>
+        </w:tc>
+        <w:tc>
+          <w:tcPr>
+            <w:tcW w:w="726" w:type="dxa"/>
+          </w:tcPr>
+          <w:p>
+            <w:pPr>
+              <w:jc w:val="left"/>
+            </w:pPr>
+            <w:r>
+              <w:t>4</w:t>
+            </w:r>
+          </w:p>
+        </w:tc>
+        <w:tc>
+          <w:tcPr>
+            <w:tcW w:w="2619" w:type="dxa"/>
+          </w:tcPr>
+          <w:p>
+            <w:pPr>
+              <w:jc w:val="left"/>
+            </w:pPr>
+            <w:r>
+              <w:t xml:space="preserve">Using an IDE; </w:t>
+            </w:r>
+            <w:proofErr w:type="spellStart"/>
+            <w:r>
+              <w:t>Git</w:t>
+            </w:r>
+            <w:proofErr w:type="spellEnd"/>
+            <w:r>
+              <w:t xml:space="preserve"> </w:t>
+            </w:r>
+            <w:proofErr w:type="spellStart"/>
+            <w:r>
+              <w:t>verison</w:t>
+            </w:r>
+            <w:proofErr w:type="spellEnd"/>
+            <w:r>
+              <w:t xml:space="preserve">-control; </w:t>
+            </w:r>
+            <w:proofErr w:type="spellStart"/>
+            <w:r>
+              <w:t>Javadoc</w:t>
+            </w:r>
+            <w:proofErr w:type="spellEnd"/>
+            <w:r>
+              <w:t>, Unit Testing, Debugging; Java Syntax</w:t>
+            </w:r>
+          </w:p>
+        </w:tc>
+      </w:tr>
+      <w:tr>
+        <w:tc>
+          <w:tcPr>
+            <w:tcW w:w="1672" w:type="dxa"/>
+          </w:tcPr>
+          <w:p>
+            <w:pPr>
+              <w:jc w:val="left"/>
+            </w:pPr>
+            <w:r>
+              <w:t>Object-Oriented Programming</w:t>
+            </w:r>
+          </w:p>
+        </w:tc>
+        <w:tc>
+          <w:tcPr>
+            <w:tcW w:w="726" w:type="dxa"/>
+          </w:tcPr>
+          <w:p>
+            <w:pPr>
+              <w:jc w:val="left"/>
+            </w:pPr>
+            <w:r>
+              <w:t>4</w:t>
+            </w:r>
+          </w:p>
+        </w:tc>
+        <w:tc>
+          <w:tcPr>
+            <w:tcW w:w="2619" w:type="dxa"/>
+          </w:tcPr>
+          <w:p>
+            <w:pPr>
+              <w:jc w:val="left"/>
+            </w:pPr>
+            <w:r>
+              <w:t xml:space="preserve">Classes </w:t>
+            </w:r>
+            <w:proofErr w:type="spellStart"/>
+            <w:r>
+              <w:t>vs</w:t>
+            </w:r>
+            <w:proofErr w:type="spellEnd"/>
+            <w:r>
+              <w:t xml:space="preserve"> Objects; OOD principles; OOP in Java; Basic I/O</w:t>
+            </w:r>
+          </w:p>
+        </w:tc>
+      </w:tr>
+      <w:tr>
+        <w:tc>
+          <w:tcPr>
+            <w:tcW w:w="1672" w:type="dxa"/>
+          </w:tcPr>
+          <w:p>
+            <w:pPr>
+              <w:jc w:val="left"/>
+            </w:pPr>
+            <w:r>
+              <w:t>Android Development</w:t>
+            </w:r>
+          </w:p>
+        </w:tc>
+        <w:tc>
+          <w:tcPr>
+            <w:tcW w:w="726" w:type="dxa"/>
+          </w:tcPr>
+          <w:p>
+            <w:pPr>
+              <w:jc w:val="left"/>
+            </w:pPr>
+            <w:r>
+              <w:t>4</w:t>
+            </w:r>
+          </w:p>
+        </w:tc>
+        <w:tc>
+          <w:tcPr>
+            <w:tcW w:w="2619" w:type="dxa"/>
+          </w:tcPr>
+          <w:p>
+            <w:pPr>
+              <w:jc w:val="left"/>
+            </w:pPr>
+            <w:r>
+              <w:t xml:space="preserve">Android development; Making a simple app; </w:t>
+            </w:r>
+          </w:p>
+        </w:tc>
+      </w:tr>
+      <w:tr>
+        <w:tc>
+          <w:tcPr>
+            <w:tcW w:w="1672" w:type="dxa"/>
+          </w:tcPr>
+          <w:p>
+            <w:pPr>
+              <w:jc w:val="left"/>
+            </w:pPr>
+            <w:r>
+              <w:t>Arrays</w:t>
+            </w:r>
+          </w:p>
+        </w:tc>
+        <w:tc>
+          <w:tcPr>
+            <w:tcW w:w="726" w:type="dxa"/>
+          </w:tcPr>
+          <w:p>
+            <w:pPr>
+              <w:jc w:val="left"/>
+            </w:pPr>
+            <w:r>
+              <w:t>4</w:t>
+            </w:r>
+          </w:p>
+        </w:tc>
+        <w:tc>
+          <w:tcPr>
+            <w:tcW w:w="2619" w:type="dxa"/>
+          </w:tcPr>
+          <w:p>
+            <w:pPr>
+              <w:jc w:val="left"/>
+            </w:pPr>
+            <w:r>
+              <w:t xml:space="preserve">Arrays; Loops and iteration; Catching exceptions; Linear </w:t>
+            </w:r>
+            <w:proofErr w:type="spellStart"/>
+            <w:r>
+              <w:t>vs</w:t>
+            </w:r>
+            <w:proofErr w:type="spellEnd"/>
+            <w:r>
+              <w:t xml:space="preserve"> Binary search; Big-oh analysis</w:t>
+            </w:r>
+          </w:p>
+        </w:tc>
+      </w:tr>
+      <w:tr>
+        <w:tc>
+          <w:tcPr>
+            <w:tcW w:w="1672" w:type="dxa"/>
+          </w:tcPr>
+          <w:p>
+            <w:pPr>
+              <w:jc w:val="left"/>
+            </w:pPr>
+            <w:r>
+              <w:t>Linked Lists</w:t>
+            </w:r>
+          </w:p>
+        </w:tc>
+        <w:tc>
+          <w:tcPr>
+            <w:tcW w:w="726" w:type="dxa"/>
+          </w:tcPr>
+          <w:p>
+            <w:pPr>
+              <w:jc w:val="left"/>
+            </w:pPr>
+            <w:r>
+              <w:t>8</w:t>
+            </w:r>
+          </w:p>
+        </w:tc>
+        <w:tc>
+          <w:tcPr>
+            <w:tcW w:w="2619" w:type="dxa"/>
+          </w:tcPr>
+          <w:p>
+            <w:pPr>
+              <w:jc w:val="left"/>
+            </w:pPr>
+            <w:r>
+              <w:t>Interfaces, abstract classes, generics; linked lists; Collections API</w:t>
+            </w:r>
+          </w:p>
+        </w:tc>
+      </w:tr>
+      <w:tr>
+        <w:tc>
+          <w:tcPr>
+            <w:tcW w:w="1672" w:type="dxa"/>
+          </w:tcPr>
+          <w:p>
+            <w:pPr>
+              <w:jc w:val="left"/>
+            </w:pPr>
+            <w:r>
+              <w:t>Linear Structures</w:t>
+            </w:r>
+          </w:p>
+        </w:tc>
+        <w:tc>
+          <w:tcPr>
+            <w:tcW w:w="726" w:type="dxa"/>
+          </w:tcPr>
+          <w:p>
+            <w:pPr>
+              <w:jc w:val="left"/>
+            </w:pPr>
+            <w:r>
+              <w:t>8</w:t>
+            </w:r>
+          </w:p>
+        </w:tc>
+        <w:tc>
+          <w:tcPr>
+            <w:tcW w:w="2619" w:type="dxa"/>
+          </w:tcPr>
+          <w:p>
+            <w:pPr>
+              <w:jc w:val="left"/>
+            </w:pPr>
+            <w:r>
+              <w:t>Stacks, queues, priority queues; Sorting algorithms</w:t>
+            </w:r>
+          </w:p>
+        </w:tc>
+      </w:tr>
+      <w:tr>
+        <w:tc>
+          <w:tcPr>
+            <w:tcW w:w="1672" w:type="dxa"/>
+          </w:tcPr>
+          <w:p>
+            <w:pPr>
+              <w:jc w:val="left"/>
+            </w:pPr>
+            <w:r>
+              <w:t>Trees</w:t>
+            </w:r>
+          </w:p>
+        </w:tc>
+        <w:tc>
+          <w:tcPr>
+            <w:tcW w:w="726" w:type="dxa"/>
+          </w:tcPr>
+          <w:p>
+            <w:pPr>
+              <w:jc w:val="left"/>
+            </w:pPr>
+            <w:r>
+              <w:t>4</w:t>
+            </w:r>
+          </w:p>
+        </w:tc>
+        <w:tc>
+          <w:tcPr>
+            <w:tcW w:w="2619" w:type="dxa"/>
+          </w:tcPr>
+          <w:p>
+            <w:pPr>
+              <w:jc w:val="left"/>
+            </w:pPr>
+            <w:r>
+              <w:t>Trees; Binary search trees; tree traversal;</w:t>
+            </w:r>
+          </w:p>
+        </w:tc>
+      </w:tr>
+      <w:tr>
+        <w:tc>
+          <w:tcPr>
+            <w:tcW w:w="1672" w:type="dxa"/>
+          </w:tcPr>
+          <w:p>
+            <w:pPr>
+              <w:jc w:val="left"/>
+            </w:pPr>
+            <w:r>
+              <w:t>Heaps</w:t>
+            </w:r>
+          </w:p>
+        </w:tc>
+        <w:tc>
+          <w:tcPr>
+            <w:tcW w:w="726" w:type="dxa"/>
+          </w:tcPr>
+          <w:p>
+            <w:pPr>
+              <w:jc w:val="left"/>
+            </w:pPr>
+            <w:r>
+              <w:t>4</w:t>
+            </w:r>
+          </w:p>
+        </w:tc>
+        <w:tc>
+          <w:tcPr>
+            <w:tcW w:w="2619" w:type="dxa"/>
+          </w:tcPr>
+          <w:p>
+            <w:pPr>
+              <w:jc w:val="left"/>
+            </w:pPr>
+            <w:r>
+              <w:t xml:space="preserve">Heaps; Binary heaps; </w:t>
+            </w:r>
+            <w:proofErr w:type="spellStart"/>
+            <w:r>
+              <w:t>Heapsort</w:t>
+            </w:r>
+            <w:proofErr w:type="spellEnd"/>
+          </w:p>
+        </w:tc>
+      </w:tr>
+      <w:tr>
+        <w:tc>
+          <w:tcPr>
+            <w:tcW w:w="1672" w:type="dxa"/>
+          </w:tcPr>
+          <w:p>
+            <w:pPr>
+              <w:jc w:val="left"/>
+            </w:pPr>
+            <w:r>
+              <w:t>Other Data Structures</w:t>
+            </w:r>
+          </w:p>
+        </w:tc>
+        <w:tc>
+          <w:tcPr>
+            <w:tcW w:w="726" w:type="dxa"/>
+          </w:tcPr>
+          <w:p>
+            <w:pPr>
+              <w:jc w:val="left"/>
+            </w:pPr>
+            <w:r>
+              <w:t>4</w:t>
+            </w:r>
+          </w:p>
+        </w:tc>
+        <w:tc>
+          <w:tcPr>
+            <w:tcW w:w="2619" w:type="dxa"/>
+          </w:tcPr>
+          <w:p>
+            <w:pPr>
+              <w:jc w:val="left"/>
+            </w:pPr>
+            <w:r>
+              <w:t>Hash tables; Sets; Dictionary</w:t>
+            </w:r>
+          </w:p>
+        </w:tc>
+      </w:tr>
+      <w:tr>
+        <w:tc>
+          <w:tcPr>
+            <w:tcW w:w="1672" w:type="dxa"/>
+          </w:tcPr>
+          <w:p>
+            <w:pPr>
+              <w:jc w:val="left"/>
+            </w:pPr>
+            <w:r>
+              <w:t>Final Client Project</w:t>
+            </w:r>
+          </w:p>
+        </w:tc>
+        <w:tc>
+          <w:tcPr>
+            <w:tcW w:w="726" w:type="dxa"/>
+          </w:tcPr>
+          <w:p>
+            <w:pPr>
+              <w:jc w:val="left"/>
+            </w:pPr>
+            <w:r>
+              <w:t>4</w:t>
+            </w:r>
+          </w:p>
+        </w:tc>
+        <w:tc>
+          <w:tcPr>
+            <w:tcW w:w="2619" w:type="dxa"/>
+          </w:tcPr>
+          <w:p>
+            <w:pPr>
+              <w:jc w:val="left"/>
+            </w:pPr>
+            <w:r>
+              <w:t>In class final project development time.</w:t>
+            </w:r>
+          </w:p>
+        </w:tc>
+      </w:tr>
+    </w:tbl>
     <w:p>
       <w:pPr>
         <w:pStyle w:val="Heading1"/>
@@ -1304,8 +1908,10 @@
         <w:ind w:firstLine="0"/>
       </w:pPr>
       <w:r>
-        <w:t>WRITE STUFF! USE A TABLE &amp; PICTURES?</w:t>
-      </w:r>
+        <w:t>PICTURES?!?!?!</w:t>
+      </w:r>
+      <w:bookmarkStart w:id="0" w:name="_GoBack"/>
+      <w:bookmarkEnd w:id="0"/>
     </w:p>
     <w:p>
       <w:pPr>
@@ -1323,7 +1929,23 @@
         <w:ind w:firstLine="0"/>
       </w:pPr>
       <w:r>
-        <w:t>WRITE STUFF!</w:t>
+        <w:t xml:space="preserve">In planning the course, we have selected new technologies to introduce: </w:t>
+      </w:r>
+      <w:proofErr w:type="spellStart"/>
+      <w:r>
+        <w:t>Git</w:t>
+      </w:r>
+      <w:proofErr w:type="spellEnd"/>
+      <w:r>
+        <w:t xml:space="preserve">, </w:t>
+      </w:r>
+      <w:proofErr w:type="spellStart"/>
+      <w:r>
+        <w:t>Ushahidi</w:t>
+      </w:r>
+      <w:proofErr w:type="spellEnd"/>
+      <w:r>
+        <w:t>, and Android. After some initial experimentation, we found ways in which to incorporate these technologies into the curriculum to their full potential, to enhance the CS3 experience, and to not distract students from the topics of object-oriented design and data structure algorithms.</w:t>
       </w:r>
     </w:p>
     <w:p>
@@ -1480,7 +2102,213 @@
         <w:ind w:firstLine="0"/>
       </w:pPr>
       <w:r>
-        <w:t>WRITE STUFF!</w:t>
+        <w:t xml:space="preserve">Our vision for involving </w:t>
+      </w:r>
+      <w:proofErr w:type="spellStart"/>
+      <w:r>
+        <w:t>Ushahidi</w:t>
+      </w:r>
+      <w:proofErr w:type="spellEnd"/>
+      <w:r>
+        <w:t xml:space="preserve"> in CS3 is to have students pull information from a server running the </w:t>
+      </w:r>
+      <w:proofErr w:type="spellStart"/>
+      <w:r>
+        <w:t>Ushahidi</w:t>
+      </w:r>
+      <w:proofErr w:type="spellEnd"/>
+      <w:r>
+        <w:t xml:space="preserve"> platform, and to teach students how to set up their own deployment. We wanted to establish our own server as a reliable source of data that is relevant to our institution, and as an exemplar of an </w:t>
+      </w:r>
+      <w:proofErr w:type="spellStart"/>
+      <w:r>
+        <w:t>Ushahidi</w:t>
+      </w:r>
+      <w:proofErr w:type="spellEnd"/>
+      <w:r>
+        <w:t xml:space="preserve"> deployment.</w:t>
+      </w:r>
+    </w:p>
+    <w:p>
+      <w:pPr>
+        <w:pStyle w:val="BodyTextIndent"/>
+        <w:spacing w:after="120"/>
+        <w:ind w:firstLine="0"/>
+      </w:pPr>
+      <w:r>
+        <w:t xml:space="preserve">First, we established an </w:t>
+      </w:r>
+      <w:proofErr w:type="spellStart"/>
+      <w:r>
+        <w:t>Ushahidi</w:t>
+      </w:r>
+      <w:proofErr w:type="spellEnd"/>
+      <w:r>
+        <w:t xml:space="preserve"> server within a virtual machine, using Oracle’s </w:t>
+      </w:r>
+      <w:proofErr w:type="spellStart"/>
+      <w:r>
+        <w:t>VirtualBox</w:t>
+      </w:r>
+      <w:proofErr w:type="spellEnd"/>
+      <w:r>
+        <w:t xml:space="preserve">. </w:t>
+      </w:r>
+      <w:proofErr w:type="spellStart"/>
+      <w:r>
+        <w:t>VirtualBox</w:t>
+      </w:r>
+      <w:proofErr w:type="spellEnd"/>
+      <w:r>
+        <w:t xml:space="preserve"> was run on </w:t>
+      </w:r>
+      <w:proofErr w:type="gramStart"/>
+      <w:r>
+        <w:t>an</w:t>
+      </w:r>
+      <w:proofErr w:type="gramEnd"/>
+      <w:r>
+        <w:t xml:space="preserve"> 2011 Apple iMac. The virtual machine runs the </w:t>
+      </w:r>
+      <w:proofErr w:type="spellStart"/>
+      <w:r>
+        <w:t>Xubuntu</w:t>
+      </w:r>
+      <w:proofErr w:type="spellEnd"/>
+      <w:r>
+        <w:t xml:space="preserve"> Linux distribution. We documented the instructions on how to set-up a virtual </w:t>
+      </w:r>
+      <w:proofErr w:type="spellStart"/>
+      <w:r>
+        <w:t>Ushahidi</w:t>
+      </w:r>
+      <w:proofErr w:type="spellEnd"/>
+      <w:r>
+        <w:t xml:space="preserve"> server.</w:t>
+      </w:r>
+    </w:p>
+    <w:p>
+      <w:pPr>
+        <w:pStyle w:val="BodyTextIndent"/>
+        <w:spacing w:after="120"/>
+        <w:ind w:firstLine="0"/>
+      </w:pPr>
+      <w:r>
+        <w:t xml:space="preserve">Afterwards, we set up a dedicated machine to run a server for us. We install the </w:t>
+      </w:r>
+      <w:proofErr w:type="spellStart"/>
+      <w:r>
+        <w:t>Xubuntu</w:t>
+      </w:r>
+      <w:proofErr w:type="spellEnd"/>
+      <w:r>
+        <w:t xml:space="preserve"> operating system onto the machine, and set up another server. The server was established on an HP Compaq 6200. This server will be used as an exemplar </w:t>
+      </w:r>
+      <w:proofErr w:type="spellStart"/>
+      <w:r>
+        <w:t>Ushahidi</w:t>
+      </w:r>
+      <w:proofErr w:type="spellEnd"/>
+      <w:r>
+        <w:t xml:space="preserve"> deployment, and as a source of motivating data. It will also be used throughout the course to organize data.</w:t>
+      </w:r>
+    </w:p>
+    <w:p>
+      <w:pPr>
+        <w:pStyle w:val="BodyTextIndent"/>
+        <w:spacing w:after="120"/>
+        <w:ind w:firstLine="0"/>
+      </w:pPr>
+      <w:r>
+        <w:t xml:space="preserve">An alternative method for establishing and </w:t>
+      </w:r>
+      <w:proofErr w:type="spellStart"/>
+      <w:r>
+        <w:t>Ushahidi</w:t>
+      </w:r>
+      <w:proofErr w:type="spellEnd"/>
+      <w:r>
+        <w:t xml:space="preserve"> deployment is to host one on a website called </w:t>
+      </w:r>
+      <w:proofErr w:type="spellStart"/>
+      <w:r>
+        <w:t>CrowdMap</w:t>
+      </w:r>
+      <w:proofErr w:type="spellEnd"/>
+      <w:r>
+        <w:t xml:space="preserve">. </w:t>
+      </w:r>
+      <w:proofErr w:type="spellStart"/>
+      <w:r>
+        <w:t>CrowdMap</w:t>
+      </w:r>
+      <w:proofErr w:type="spellEnd"/>
+      <w:r>
+        <w:t xml:space="preserve"> was developed and maintained by the same team who develops </w:t>
+      </w:r>
+      <w:proofErr w:type="spellStart"/>
+      <w:r>
+        <w:t>Ushahidi</w:t>
+      </w:r>
+      <w:proofErr w:type="spellEnd"/>
+      <w:r>
+        <w:t xml:space="preserve">. </w:t>
+      </w:r>
+      <w:proofErr w:type="spellStart"/>
+      <w:r>
+        <w:t>CrowdMap</w:t>
+      </w:r>
+      <w:proofErr w:type="spellEnd"/>
+      <w:r>
+        <w:t xml:space="preserve"> allows a user to set up a basic deployment of </w:t>
+      </w:r>
+      <w:proofErr w:type="spellStart"/>
+      <w:r>
+        <w:t>Ushahidi</w:t>
+      </w:r>
+      <w:proofErr w:type="spellEnd"/>
+      <w:r>
+        <w:t xml:space="preserve">, running on </w:t>
+      </w:r>
+      <w:proofErr w:type="spellStart"/>
+      <w:r>
+        <w:t>CrowdMap’s</w:t>
+      </w:r>
+      <w:proofErr w:type="spellEnd"/>
+      <w:r>
+        <w:t xml:space="preserve"> servers. </w:t>
+      </w:r>
+      <w:proofErr w:type="spellStart"/>
+      <w:r>
+        <w:t>CrowdMap</w:t>
+      </w:r>
+      <w:proofErr w:type="spellEnd"/>
+      <w:r>
+        <w:t xml:space="preserve"> has abstracted </w:t>
+      </w:r>
+      <w:proofErr w:type="spellStart"/>
+      <w:r>
+        <w:t>Ushahidi</w:t>
+      </w:r>
+      <w:proofErr w:type="spellEnd"/>
+      <w:r>
+        <w:t xml:space="preserve"> servers to be simple and easily maintained. However, through investigation, we found that </w:t>
+      </w:r>
+      <w:proofErr w:type="spellStart"/>
+      <w:r>
+        <w:t>CrowdMap</w:t>
+      </w:r>
+      <w:proofErr w:type="spellEnd"/>
+      <w:r>
+        <w:t xml:space="preserve"> did not support many features that our team found vital to the course we were designing. Ultimately, we chose not to use </w:t>
+      </w:r>
+      <w:proofErr w:type="spellStart"/>
+      <w:r>
+        <w:t>CrowdMap</w:t>
+      </w:r>
+      <w:proofErr w:type="spellEnd"/>
+      <w:r>
+        <w:t xml:space="preserve"> in our redesign of CS3.</w:t>
       </w:r>
     </w:p>
     <w:p>
@@ -1675,8 +2503,6 @@
         </w:rPr>
         <w:t>WRITE STUFF!</w:t>
       </w:r>
-      <w:bookmarkStart w:id="0" w:name="_GoBack"/>
-      <w:bookmarkEnd w:id="0"/>
     </w:p>
     <w:p>
       <w:pPr>
@@ -3139,6 +3965,119 @@
     </w:lvl>
   </w:abstractNum>
   <w:abstractNum w:abstractNumId="4">
+    <w:nsid w:val="3A580E7B"/>
+    <w:multiLevelType w:val="hybridMultilevel"/>
+    <w:tmpl w:val="76F4F634"/>
+    <w:lvl w:ilvl="0" w:tplc="04090001">
+      <w:start w:val="1"/>
+      <w:numFmt w:val="bullet"/>
+      <w:lvlText w:val=""/>
+      <w:lvlJc w:val="left"/>
+      <w:pPr>
+        <w:ind w:left="720" w:hanging="360"/>
+      </w:pPr>
+      <w:rPr>
+        <w:rFonts w:ascii="Symbol" w:hAnsi="Symbol" w:hint="default"/>
+      </w:rPr>
+    </w:lvl>
+    <w:lvl w:ilvl="1" w:tplc="04090003" w:tentative="1">
+      <w:start w:val="1"/>
+      <w:numFmt w:val="bullet"/>
+      <w:lvlText w:val="o"/>
+      <w:lvlJc w:val="left"/>
+      <w:pPr>
+        <w:ind w:left="1440" w:hanging="360"/>
+      </w:pPr>
+      <w:rPr>
+        <w:rFonts w:ascii="Courier New" w:hAnsi="Courier New" w:hint="default"/>
+      </w:rPr>
+    </w:lvl>
+    <w:lvl w:ilvl="2" w:tplc="04090005" w:tentative="1">
+      <w:start w:val="1"/>
+      <w:numFmt w:val="bullet"/>
+      <w:lvlText w:val=""/>
+      <w:lvlJc w:val="left"/>
+      <w:pPr>
+        <w:ind w:left="2160" w:hanging="360"/>
+      </w:pPr>
+      <w:rPr>
+        <w:rFonts w:ascii="Wingdings" w:hAnsi="Wingdings" w:hint="default"/>
+      </w:rPr>
+    </w:lvl>
+    <w:lvl w:ilvl="3" w:tplc="04090001" w:tentative="1">
+      <w:start w:val="1"/>
+      <w:numFmt w:val="bullet"/>
+      <w:lvlText w:val=""/>
+      <w:lvlJc w:val="left"/>
+      <w:pPr>
+        <w:ind w:left="2880" w:hanging="360"/>
+      </w:pPr>
+      <w:rPr>
+        <w:rFonts w:ascii="Symbol" w:hAnsi="Symbol" w:hint="default"/>
+      </w:rPr>
+    </w:lvl>
+    <w:lvl w:ilvl="4" w:tplc="04090003" w:tentative="1">
+      <w:start w:val="1"/>
+      <w:numFmt w:val="bullet"/>
+      <w:lvlText w:val="o"/>
+      <w:lvlJc w:val="left"/>
+      <w:pPr>
+        <w:ind w:left="3600" w:hanging="360"/>
+      </w:pPr>
+      <w:rPr>
+        <w:rFonts w:ascii="Courier New" w:hAnsi="Courier New" w:hint="default"/>
+      </w:rPr>
+    </w:lvl>
+    <w:lvl w:ilvl="5" w:tplc="04090005" w:tentative="1">
+      <w:start w:val="1"/>
+      <w:numFmt w:val="bullet"/>
+      <w:lvlText w:val=""/>
+      <w:lvlJc w:val="left"/>
+      <w:pPr>
+        <w:ind w:left="4320" w:hanging="360"/>
+      </w:pPr>
+      <w:rPr>
+        <w:rFonts w:ascii="Wingdings" w:hAnsi="Wingdings" w:hint="default"/>
+      </w:rPr>
+    </w:lvl>
+    <w:lvl w:ilvl="6" w:tplc="04090001" w:tentative="1">
+      <w:start w:val="1"/>
+      <w:numFmt w:val="bullet"/>
+      <w:lvlText w:val=""/>
+      <w:lvlJc w:val="left"/>
+      <w:pPr>
+        <w:ind w:left="5040" w:hanging="360"/>
+      </w:pPr>
+      <w:rPr>
+        <w:rFonts w:ascii="Symbol" w:hAnsi="Symbol" w:hint="default"/>
+      </w:rPr>
+    </w:lvl>
+    <w:lvl w:ilvl="7" w:tplc="04090003" w:tentative="1">
+      <w:start w:val="1"/>
+      <w:numFmt w:val="bullet"/>
+      <w:lvlText w:val="o"/>
+      <w:lvlJc w:val="left"/>
+      <w:pPr>
+        <w:ind w:left="5760" w:hanging="360"/>
+      </w:pPr>
+      <w:rPr>
+        <w:rFonts w:ascii="Courier New" w:hAnsi="Courier New" w:hint="default"/>
+      </w:rPr>
+    </w:lvl>
+    <w:lvl w:ilvl="8" w:tplc="04090005" w:tentative="1">
+      <w:start w:val="1"/>
+      <w:numFmt w:val="bullet"/>
+      <w:lvlText w:val=""/>
+      <w:lvlJc w:val="left"/>
+      <w:pPr>
+        <w:ind w:left="6480" w:hanging="360"/>
+      </w:pPr>
+      <w:rPr>
+        <w:rFonts w:ascii="Wingdings" w:hAnsi="Wingdings" w:hint="default"/>
+      </w:rPr>
+    </w:lvl>
+  </w:abstractNum>
+  <w:abstractNum w:abstractNumId="5">
     <w:nsid w:val="5186381D"/>
     <w:multiLevelType w:val="multilevel"/>
     <w:tmpl w:val="04090023"/>
@@ -3225,7 +4164,7 @@
       </w:pPr>
     </w:lvl>
   </w:abstractNum>
-  <w:abstractNum w:abstractNumId="5">
+  <w:abstractNum w:abstractNumId="6">
     <w:nsid w:val="5CD366B2"/>
     <w:multiLevelType w:val="hybridMultilevel"/>
     <w:tmpl w:val="29BA1A40"/>
@@ -3338,7 +4277,7 @@
       </w:rPr>
     </w:lvl>
   </w:abstractNum>
-  <w:abstractNum w:abstractNumId="6">
+  <w:abstractNum w:abstractNumId="7">
     <w:nsid w:val="6F1D6A21"/>
     <w:multiLevelType w:val="singleLevel"/>
     <w:tmpl w:val="A100F9DC"/>
@@ -3360,7 +4299,7 @@
       </w:rPr>
     </w:lvl>
   </w:abstractNum>
-  <w:abstractNum w:abstractNumId="7">
+  <w:abstractNum w:abstractNumId="8">
     <w:nsid w:val="7D7410E4"/>
     <w:multiLevelType w:val="hybridMultilevel"/>
     <w:tmpl w:val="6F1028FA"/>
@@ -3476,13 +4415,13 @@
     <w:abstractNumId w:val="0"/>
   </w:num>
   <w:num w:numId="2">
-    <w:abstractNumId w:val="6"/>
+    <w:abstractNumId w:val="7"/>
   </w:num>
   <w:num w:numId="3">
-    <w:abstractNumId w:val="6"/>
+    <w:abstractNumId w:val="7"/>
   </w:num>
   <w:num w:numId="4">
-    <w:abstractNumId w:val="6"/>
+    <w:abstractNumId w:val="7"/>
   </w:num>
   <w:num w:numId="5">
     <w:abstractNumId w:val="0"/>
@@ -3494,7 +4433,7 @@
     <w:abstractNumId w:val="2"/>
   </w:num>
   <w:num w:numId="8">
-    <w:abstractNumId w:val="5"/>
+    <w:abstractNumId w:val="6"/>
   </w:num>
   <w:num w:numId="9">
     <w:abstractNumId w:val="3"/>
@@ -3503,10 +4442,13 @@
     <w:abstractNumId w:val="1"/>
   </w:num>
   <w:num w:numId="11">
-    <w:abstractNumId w:val="4"/>
+    <w:abstractNumId w:val="5"/>
   </w:num>
   <w:num w:numId="12">
-    <w:abstractNumId w:val="7"/>
+    <w:abstractNumId w:val="8"/>
+  </w:num>
+  <w:num w:numId="13">
+    <w:abstractNumId w:val="4"/>
   </w:num>
 </w:numbering>
 </file>
@@ -3695,6 +4637,7 @@
     <w:name w:val="heading 2"/>
     <w:basedOn w:val="Heading1"/>
     <w:next w:val="Normal"/>
+    <w:link w:val="Heading2Char"/>
     <w:qFormat/>
     <w:pPr>
       <w:numPr>
@@ -3980,6 +4923,7 @@
   <w:style w:type="paragraph" w:styleId="BodyTextIndent">
     <w:name w:val="Body Text Indent"/>
     <w:basedOn w:val="Normal"/>
+    <w:link w:val="BodyTextIndentChar"/>
     <w:pPr>
       <w:spacing w:after="0"/>
       <w:ind w:firstLine="360"/>
@@ -4089,6 +5033,48 @@
       <w:i/>
       <w:iCs/>
     </w:rPr>
+  </w:style>
+  <w:style w:type="character" w:customStyle="1" w:styleId="Heading2Char">
+    <w:name w:val="Heading 2 Char"/>
+    <w:basedOn w:val="DefaultParagraphFont"/>
+    <w:link w:val="Heading2"/>
+    <w:rsid w:val="001779C8"/>
+    <w:rPr>
+      <w:b/>
+      <w:kern w:val="28"/>
+      <w:sz w:val="24"/>
+    </w:rPr>
+  </w:style>
+  <w:style w:type="character" w:customStyle="1" w:styleId="BodyTextIndentChar">
+    <w:name w:val="Body Text Indent Char"/>
+    <w:basedOn w:val="DefaultParagraphFont"/>
+    <w:link w:val="BodyTextIndent"/>
+    <w:rsid w:val="001779C8"/>
+    <w:rPr>
+      <w:sz w:val="18"/>
+    </w:rPr>
+  </w:style>
+  <w:style w:type="table" w:styleId="TableGrid">
+    <w:name w:val="Table Grid"/>
+    <w:basedOn w:val="TableNormal"/>
+    <w:rsid w:val="001779C8"/>
+    <w:tblPr>
+      <w:tblInd w:w="0" w:type="dxa"/>
+      <w:tblBorders>
+        <w:top w:val="single" w:sz="4" w:space="0" w:color="auto"/>
+        <w:left w:val="single" w:sz="4" w:space="0" w:color="auto"/>
+        <w:bottom w:val="single" w:sz="4" w:space="0" w:color="auto"/>
+        <w:right w:val="single" w:sz="4" w:space="0" w:color="auto"/>
+        <w:insideH w:val="single" w:sz="4" w:space="0" w:color="auto"/>
+        <w:insideV w:val="single" w:sz="4" w:space="0" w:color="auto"/>
+      </w:tblBorders>
+      <w:tblCellMar>
+        <w:top w:w="0" w:type="dxa"/>
+        <w:left w:w="108" w:type="dxa"/>
+        <w:bottom w:w="0" w:type="dxa"/>
+        <w:right w:w="108" w:type="dxa"/>
+      </w:tblCellMar>
+    </w:tblPr>
   </w:style>
 </w:styles>
 </file>
@@ -4277,6 +5263,7 @@
     <w:name w:val="heading 2"/>
     <w:basedOn w:val="Heading1"/>
     <w:next w:val="Normal"/>
+    <w:link w:val="Heading2Char"/>
     <w:qFormat/>
     <w:pPr>
       <w:numPr>
@@ -4562,6 +5549,7 @@
   <w:style w:type="paragraph" w:styleId="BodyTextIndent">
     <w:name w:val="Body Text Indent"/>
     <w:basedOn w:val="Normal"/>
+    <w:link w:val="BodyTextIndentChar"/>
     <w:pPr>
       <w:spacing w:after="0"/>
       <w:ind w:firstLine="360"/>
@@ -4671,6 +5659,48 @@
       <w:i/>
       <w:iCs/>
     </w:rPr>
+  </w:style>
+  <w:style w:type="character" w:customStyle="1" w:styleId="Heading2Char">
+    <w:name w:val="Heading 2 Char"/>
+    <w:basedOn w:val="DefaultParagraphFont"/>
+    <w:link w:val="Heading2"/>
+    <w:rsid w:val="001779C8"/>
+    <w:rPr>
+      <w:b/>
+      <w:kern w:val="28"/>
+      <w:sz w:val="24"/>
+    </w:rPr>
+  </w:style>
+  <w:style w:type="character" w:customStyle="1" w:styleId="BodyTextIndentChar">
+    <w:name w:val="Body Text Indent Char"/>
+    <w:basedOn w:val="DefaultParagraphFont"/>
+    <w:link w:val="BodyTextIndent"/>
+    <w:rsid w:val="001779C8"/>
+    <w:rPr>
+      <w:sz w:val="18"/>
+    </w:rPr>
+  </w:style>
+  <w:style w:type="table" w:styleId="TableGrid">
+    <w:name w:val="Table Grid"/>
+    <w:basedOn w:val="TableNormal"/>
+    <w:rsid w:val="001779C8"/>
+    <w:tblPr>
+      <w:tblInd w:w="0" w:type="dxa"/>
+      <w:tblBorders>
+        <w:top w:val="single" w:sz="4" w:space="0" w:color="auto"/>
+        <w:left w:val="single" w:sz="4" w:space="0" w:color="auto"/>
+        <w:bottom w:val="single" w:sz="4" w:space="0" w:color="auto"/>
+        <w:right w:val="single" w:sz="4" w:space="0" w:color="auto"/>
+        <w:insideH w:val="single" w:sz="4" w:space="0" w:color="auto"/>
+        <w:insideV w:val="single" w:sz="4" w:space="0" w:color="auto"/>
+      </w:tblBorders>
+      <w:tblCellMar>
+        <w:top w:w="0" w:type="dxa"/>
+        <w:left w:w="108" w:type="dxa"/>
+        <w:bottom w:w="0" w:type="dxa"/>
+        <w:right w:w="108" w:type="dxa"/>
+      </w:tblCellMar>
+    </w:tblPr>
   </w:style>
 </w:styles>
 </file>

</xml_diff>